<commit_message>
se realiza insercion imagen resultado
</commit_message>
<xml_diff>
--- a/Desarrollo_web_avanzado_taller_1.docx
+++ b/Desarrollo_web_avanzado_taller_1.docx
@@ -2943,16 +2943,7 @@
           <w:szCs w:val="22"/>
           <w:lang w:val="es-ES"/>
         </w:rPr>
-        <w:t>E</w:t>
-      </w:r>
-      <w:r>
-        <w:rPr>
-          <w:rFonts w:ascii="Georgia" w:hAnsi="Georgia"/>
-          <w:sz w:val="22"/>
-          <w:szCs w:val="22"/>
-          <w:lang w:val="es-ES"/>
-        </w:rPr>
-        <w:t xml:space="preserve">s una distribución de Apache completamente gratuita y fácil de instalar que contiene </w:t>
+        <w:t xml:space="preserve">Es una distribución de Apache completamente gratuita y fácil de instalar que contiene </w:t>
       </w:r>
       <w:proofErr w:type="spellStart"/>
       <w:r>
@@ -2972,16 +2963,7 @@
           <w:szCs w:val="22"/>
           <w:lang w:val="es-ES"/>
         </w:rPr>
-        <w:t>, PHP y Perl. El paquete de instalación de XAMPP ha sido diseñado para ser increíblemente fácil de instalar y usar</w:t>
-      </w:r>
-      <w:r>
-        <w:rPr>
-          <w:rFonts w:ascii="Georgia" w:hAnsi="Georgia"/>
-          <w:sz w:val="22"/>
-          <w:szCs w:val="22"/>
-          <w:lang w:val="es-ES"/>
-        </w:rPr>
-        <w:t>.</w:t>
+        <w:t>, PHP y Perl. El paquete de instalación de XAMPP ha sido diseñado para ser increíblemente fácil de instalar y usar.</w:t>
       </w:r>
     </w:p>
     <w:p>
@@ -3171,16 +3153,7 @@
           <w:szCs w:val="22"/>
           <w:lang w:val="es-ES"/>
         </w:rPr>
-        <w:t>Git</w:t>
-      </w:r>
-      <w:r>
-        <w:rPr>
-          <w:rFonts w:ascii="Georgia" w:hAnsi="Georgia"/>
-          <w:sz w:val="22"/>
-          <w:szCs w:val="22"/>
-          <w:lang w:val="es-ES"/>
-        </w:rPr>
-        <w:t>.</w:t>
+        <w:t>Git.</w:t>
       </w:r>
       <w:bookmarkEnd w:id="13"/>
     </w:p>
@@ -3232,16 +3205,7 @@
           <w:szCs w:val="22"/>
           <w:lang w:val="es-ES"/>
         </w:rPr>
-        <w:t>E</w:t>
-      </w:r>
-      <w:r>
-        <w:rPr>
-          <w:rFonts w:ascii="Georgia" w:hAnsi="Georgia"/>
-          <w:sz w:val="22"/>
-          <w:szCs w:val="22"/>
-          <w:lang w:val="es-ES"/>
-        </w:rPr>
-        <w:t>s un sistema de control de versiones distribuido de </w:t>
+        <w:t>Es un sistema de control de versiones distribuido de </w:t>
       </w:r>
       <w:hyperlink r:id="rId10" w:history="1">
         <w:r>
@@ -3363,18 +3327,38 @@
         </w:rPr>
         <w:t xml:space="preserve">El repositorio público se encuentra en el siguiente enlace: </w:t>
       </w:r>
-      <w:hyperlink r:id="rId11" w:history="1">
-        <w:r>
-          <w:rPr>
-            <w:rStyle w:val="Hipervnculo"/>
-            <w:rFonts w:ascii="Georgia" w:hAnsi="Georgia"/>
-            <w:sz w:val="22"/>
-            <w:szCs w:val="22"/>
-            <w:lang w:val="es-ES"/>
-          </w:rPr>
-          <w:t>https://github.com/oolaya/computacion-en-el-servidor-web-taller-1</w:t>
-        </w:r>
-      </w:hyperlink>
+      <w:r>
+        <w:fldChar w:fldCharType="begin"/>
+      </w:r>
+      <w:r>
+        <w:rPr>
+          <w:lang w:val="es-CO"/>
+        </w:rPr>
+        <w:instrText xml:space="preserve"> HYPERLINK "https://github.com/oolaya/computacion-en-el-servidor-web-taller-1" </w:instrText>
+      </w:r>
+      <w:r>
+        <w:fldChar w:fldCharType="separate"/>
+      </w:r>
+      <w:r>
+        <w:rPr>
+          <w:rStyle w:val="Hipervnculo"/>
+          <w:rFonts w:ascii="Georgia" w:hAnsi="Georgia"/>
+          <w:sz w:val="22"/>
+          <w:szCs w:val="22"/>
+          <w:lang w:val="es-ES"/>
+        </w:rPr>
+        <w:t>https://github.com/oolaya/computacion-en-el-servidor-web-taller-1</w:t>
+      </w:r>
+      <w:r>
+        <w:rPr>
+          <w:rStyle w:val="Hipervnculo"/>
+          <w:rFonts w:ascii="Georgia" w:hAnsi="Georgia"/>
+          <w:sz w:val="22"/>
+          <w:szCs w:val="22"/>
+          <w:lang w:val="es-ES"/>
+        </w:rPr>
+        <w:fldChar w:fldCharType="end"/>
+      </w:r>
       <w:r>
         <w:rPr>
           <w:rFonts w:ascii="Georgia" w:hAnsi="Georgia"/>
@@ -3580,7 +3564,7 @@
         </w:rPr>
         <w:t xml:space="preserve">, el repositorio de datos en el cual se encuentra la solución se puede consultar </w:t>
       </w:r>
-      <w:hyperlink r:id="rId12" w:history="1">
+      <w:hyperlink r:id="rId11" w:history="1">
         <w:r>
           <w:rPr>
             <w:rStyle w:val="Hipervnculo"/>
@@ -3589,27 +3573,7 @@
             <w:szCs w:val="22"/>
             <w:lang w:val="es-ES"/>
           </w:rPr>
-          <w:t>aq</w:t>
-        </w:r>
-        <w:r>
-          <w:rPr>
-            <w:rStyle w:val="Hipervnculo"/>
-            <w:rFonts w:ascii="Georgia" w:hAnsi="Georgia"/>
-            <w:sz w:val="22"/>
-            <w:szCs w:val="22"/>
-            <w:lang w:val="es-ES"/>
-          </w:rPr>
-          <w:t>u</w:t>
-        </w:r>
-        <w:r>
-          <w:rPr>
-            <w:rStyle w:val="Hipervnculo"/>
-            <w:rFonts w:ascii="Georgia" w:hAnsi="Georgia"/>
-            <w:sz w:val="22"/>
-            <w:szCs w:val="22"/>
-            <w:lang w:val="es-ES"/>
-          </w:rPr>
-          <w:t>í</w:t>
+          <w:t>aquí</w:t>
         </w:r>
       </w:hyperlink>
       <w:r>
@@ -3814,6 +3778,7 @@
       <w:r>
         <w:rPr>
           <w:rFonts w:ascii="Georgia" w:hAnsi="Georgia"/>
+          <w:noProof/>
           <w:sz w:val="22"/>
           <w:szCs w:val="22"/>
           <w:lang w:val="es-ES"/>
@@ -3824,6 +3789,277 @@
             <wp:extent cx="5486400" cy="2081530"/>
             <wp:effectExtent l="0" t="0" r="0" b="0"/>
             <wp:docPr id="1" name="Imagen 1"/>
+            <wp:cNvGraphicFramePr>
+              <a:graphicFrameLocks xmlns:a="http://schemas.openxmlformats.org/drawingml/2006/main" noChangeAspect="1"/>
+            </wp:cNvGraphicFramePr>
+            <a:graphic xmlns:a="http://schemas.openxmlformats.org/drawingml/2006/main">
+              <a:graphicData uri="http://schemas.openxmlformats.org/drawingml/2006/picture">
+                <pic:pic xmlns:pic="http://schemas.openxmlformats.org/drawingml/2006/picture">
+                  <pic:nvPicPr>
+                    <pic:cNvPr id="1" name=""/>
+                    <pic:cNvPicPr/>
+                  </pic:nvPicPr>
+                  <pic:blipFill>
+                    <a:blip r:embed="rId12"/>
+                    <a:stretch>
+                      <a:fillRect/>
+                    </a:stretch>
+                  </pic:blipFill>
+                  <pic:spPr>
+                    <a:xfrm>
+                      <a:off x="0" y="0"/>
+                      <a:ext cx="5486400" cy="2081530"/>
+                    </a:xfrm>
+                    <a:prstGeom prst="rect">
+                      <a:avLst/>
+                    </a:prstGeom>
+                  </pic:spPr>
+                </pic:pic>
+              </a:graphicData>
+            </a:graphic>
+          </wp:inline>
+        </w:drawing>
+      </w:r>
+    </w:p>
+    <w:p>
+      <w:pPr>
+        <w:pStyle w:val="Descripcin"/>
+        <w:rPr>
+          <w:rFonts w:ascii="Georgia" w:hAnsi="Georgia"/>
+          <w:sz w:val="22"/>
+          <w:szCs w:val="22"/>
+          <w:lang w:val="es-CO"/>
+        </w:rPr>
+      </w:pPr>
+      <w:r>
+        <w:rPr>
+          <w:rFonts w:ascii="Georgia" w:hAnsi="Georgia"/>
+          <w:sz w:val="22"/>
+          <w:szCs w:val="22"/>
+          <w:lang w:val="es-CO"/>
+        </w:rPr>
+        <w:t xml:space="preserve">Ilustración </w:t>
+      </w:r>
+      <w:r>
+        <w:rPr>
+          <w:rFonts w:ascii="Georgia" w:hAnsi="Georgia"/>
+          <w:sz w:val="22"/>
+          <w:szCs w:val="22"/>
+        </w:rPr>
+        <w:fldChar w:fldCharType="begin"/>
+      </w:r>
+      <w:r>
+        <w:rPr>
+          <w:rFonts w:ascii="Georgia" w:hAnsi="Georgia"/>
+          <w:sz w:val="22"/>
+          <w:szCs w:val="22"/>
+          <w:lang w:val="es-CO"/>
+        </w:rPr>
+        <w:instrText xml:space="preserve"> SEQ Ilustración \* ARABIC </w:instrText>
+      </w:r>
+      <w:r>
+        <w:rPr>
+          <w:rFonts w:ascii="Georgia" w:hAnsi="Georgia"/>
+          <w:sz w:val="22"/>
+          <w:szCs w:val="22"/>
+        </w:rPr>
+        <w:fldChar w:fldCharType="separate"/>
+      </w:r>
+      <w:r>
+        <w:rPr>
+          <w:rFonts w:ascii="Georgia" w:hAnsi="Georgia"/>
+          <w:noProof/>
+          <w:sz w:val="22"/>
+          <w:szCs w:val="22"/>
+          <w:lang w:val="es-CO"/>
+        </w:rPr>
+        <w:t>1</w:t>
+      </w:r>
+      <w:r>
+        <w:rPr>
+          <w:rFonts w:ascii="Georgia" w:hAnsi="Georgia"/>
+          <w:sz w:val="22"/>
+          <w:szCs w:val="22"/>
+        </w:rPr>
+        <w:fldChar w:fldCharType="end"/>
+      </w:r>
+      <w:r>
+        <w:rPr>
+          <w:rFonts w:ascii="Georgia" w:hAnsi="Georgia"/>
+          <w:sz w:val="22"/>
+          <w:szCs w:val="22"/>
+          <w:lang w:val="es-CO"/>
+        </w:rPr>
+        <w:t>Estructura HTML</w:t>
+      </w:r>
+    </w:p>
+    <w:p>
+      <w:pPr>
+        <w:numPr>
+          <w:ilvl w:val="12"/>
+          <w:numId w:val="0"/>
+        </w:numPr>
+        <w:spacing w:line="480" w:lineRule="auto"/>
+        <w:ind w:firstLine="284"/>
+        <w:jc w:val="both"/>
+        <w:rPr>
+          <w:rFonts w:ascii="Georgia" w:hAnsi="Georgia"/>
+          <w:sz w:val="22"/>
+          <w:szCs w:val="22"/>
+          <w:lang w:val="es-ES"/>
+        </w:rPr>
+      </w:pPr>
+      <w:r>
+        <w:rPr>
+          <w:rFonts w:ascii="Georgia" w:hAnsi="Georgia"/>
+          <w:sz w:val="22"/>
+          <w:szCs w:val="22"/>
+          <w:lang w:val="es-ES"/>
+        </w:rPr>
+        <w:t xml:space="preserve"> </w:t>
+      </w:r>
+    </w:p>
+    <w:p>
+      <w:pPr>
+        <w:pStyle w:val="Ttulo2"/>
+        <w:rPr>
+          <w:rFonts w:ascii="Georgia" w:hAnsi="Georgia"/>
+          <w:i/>
+          <w:sz w:val="22"/>
+          <w:szCs w:val="22"/>
+          <w:lang w:val="es-CO"/>
+        </w:rPr>
+      </w:pPr>
+      <w:bookmarkStart w:id="19" w:name="_Toc69243356"/>
+      <w:r>
+        <w:rPr>
+          <w:rFonts w:ascii="Georgia" w:hAnsi="Georgia"/>
+          <w:i/>
+          <w:sz w:val="22"/>
+          <w:szCs w:val="22"/>
+          <w:lang w:val="es-CO"/>
+        </w:rPr>
+        <w:t>INYECCION DE CDN FRAMEWORS</w:t>
+      </w:r>
+      <w:bookmarkEnd w:id="19"/>
+      <w:r>
+        <w:rPr>
+          <w:rFonts w:ascii="Georgia" w:hAnsi="Georgia"/>
+          <w:i/>
+          <w:sz w:val="22"/>
+          <w:szCs w:val="22"/>
+          <w:lang w:val="es-CO"/>
+        </w:rPr>
+        <w:t xml:space="preserve"> </w:t>
+      </w:r>
+    </w:p>
+    <w:p>
+      <w:pPr>
+        <w:numPr>
+          <w:ilvl w:val="12"/>
+          <w:numId w:val="0"/>
+        </w:numPr>
+        <w:spacing w:line="480" w:lineRule="auto"/>
+        <w:ind w:firstLine="284"/>
+        <w:rPr>
+          <w:rFonts w:ascii="Georgia" w:hAnsi="Georgia"/>
+          <w:sz w:val="22"/>
+          <w:szCs w:val="22"/>
+          <w:lang w:val="es-CO"/>
+        </w:rPr>
+      </w:pPr>
+      <w:r>
+        <w:rPr>
+          <w:rFonts w:ascii="Georgia" w:hAnsi="Georgia"/>
+          <w:sz w:val="22"/>
+          <w:szCs w:val="22"/>
+          <w:lang w:val="es-CO"/>
+        </w:rPr>
+        <w:t xml:space="preserve">Ahora realizamos la </w:t>
+      </w:r>
+      <w:r>
+        <w:rPr>
+          <w:rFonts w:ascii="Georgia" w:hAnsi="Georgia"/>
+          <w:sz w:val="22"/>
+          <w:szCs w:val="22"/>
+          <w:lang w:val="es-CO"/>
+        </w:rPr>
+        <w:t>inserción</w:t>
+      </w:r>
+      <w:r>
+        <w:rPr>
+          <w:rFonts w:ascii="Georgia" w:hAnsi="Georgia"/>
+          <w:sz w:val="22"/>
+          <w:szCs w:val="22"/>
+          <w:lang w:val="es-CO"/>
+        </w:rPr>
+        <w:t xml:space="preserve"> de </w:t>
+      </w:r>
+      <w:r>
+        <w:rPr>
+          <w:rFonts w:ascii="Georgia" w:hAnsi="Georgia"/>
+          <w:sz w:val="22"/>
+          <w:szCs w:val="22"/>
+          <w:lang w:val="es-CO"/>
+        </w:rPr>
+        <w:t>las etiquetas de script con la referencia a los CND de Bootstrap</w:t>
+      </w:r>
+      <w:r>
+        <w:rPr>
+          <w:rFonts w:ascii="Georgia" w:hAnsi="Georgia"/>
+          <w:sz w:val="22"/>
+          <w:szCs w:val="22"/>
+          <w:lang w:val="es-CO"/>
+        </w:rPr>
+        <w:t xml:space="preserve"> y</w:t>
+      </w:r>
+      <w:r>
+        <w:rPr>
+          <w:rFonts w:ascii="Georgia" w:hAnsi="Georgia"/>
+          <w:sz w:val="22"/>
+          <w:szCs w:val="22"/>
+          <w:lang w:val="es-CO"/>
+        </w:rPr>
+        <w:t xml:space="preserve"> JQuery</w:t>
+      </w:r>
+      <w:r>
+        <w:rPr>
+          <w:rFonts w:ascii="Georgia" w:hAnsi="Georgia"/>
+          <w:sz w:val="22"/>
+          <w:szCs w:val="22"/>
+          <w:lang w:val="es-CO"/>
+        </w:rPr>
+        <w:t xml:space="preserve">, dejando como resultado lo siguiente en nuestro código: </w:t>
+      </w:r>
+    </w:p>
+    <w:p>
+      <w:pPr>
+        <w:keepNext/>
+        <w:numPr>
+          <w:ilvl w:val="12"/>
+          <w:numId w:val="0"/>
+        </w:numPr>
+        <w:spacing w:line="480" w:lineRule="auto"/>
+        <w:ind w:firstLine="284"/>
+        <w:rPr>
+          <w:rFonts w:ascii="Georgia" w:hAnsi="Georgia"/>
+          <w:sz w:val="22"/>
+          <w:szCs w:val="22"/>
+        </w:rPr>
+      </w:pPr>
+      <w:r>
+        <w:rPr>
+          <w:rFonts w:ascii="Georgia" w:hAnsi="Georgia"/>
+          <w:noProof/>
+          <w:sz w:val="22"/>
+          <w:szCs w:val="22"/>
+          <w:lang w:val="es-CO"/>
+        </w:rPr>
+        <w:drawing>
+          <wp:inline distT="0" distB="0" distL="0" distR="0" wp14:anchorId="04017CC9" wp14:editId="4C3D36FE">
+            <wp:extent cx="5486400" cy="1687830"/>
+            <wp:effectExtent l="0" t="0" r="0" b="7620"/>
+            <wp:docPr id="2" name="Imagen 2"/>
             <wp:cNvGraphicFramePr>
               <a:graphicFrameLocks xmlns:a="http://schemas.openxmlformats.org/drawingml/2006/main" noChangeAspect="1"/>
             </wp:cNvGraphicFramePr>
@@ -3843,7 +4079,7 @@
                   <pic:spPr>
                     <a:xfrm>
                       <a:off x="0" y="0"/>
-                      <a:ext cx="5486400" cy="2081530"/>
+                      <a:ext cx="5486400" cy="1687830"/>
                     </a:xfrm>
                     <a:prstGeom prst="rect">
                       <a:avLst/>
@@ -3863,6 +4099,7 @@
           <w:rFonts w:ascii="Georgia" w:hAnsi="Georgia"/>
           <w:sz w:val="22"/>
           <w:szCs w:val="22"/>
+          <w:lang w:val="es-CO"/>
         </w:rPr>
       </w:pPr>
       <w:proofErr w:type="spellStart"/>
@@ -3871,8 +4108,9 @@
           <w:rFonts w:ascii="Georgia" w:hAnsi="Georgia"/>
           <w:sz w:val="22"/>
           <w:szCs w:val="22"/>
-        </w:rPr>
-        <w:t>Ilustración</w:t>
+          <w:lang w:val="es-CO"/>
+        </w:rPr>
+        <w:t>Ilustracion</w:t>
       </w:r>
       <w:proofErr w:type="spellEnd"/>
       <w:r>
@@ -3880,58 +4118,54 @@
           <w:rFonts w:ascii="Georgia" w:hAnsi="Georgia"/>
           <w:sz w:val="22"/>
           <w:szCs w:val="22"/>
-        </w:rPr>
-        <w:t xml:space="preserve"> </w:t>
-      </w:r>
-      <w:r>
-        <w:rPr>
-          <w:rFonts w:ascii="Georgia" w:hAnsi="Georgia"/>
-          <w:sz w:val="22"/>
-          <w:szCs w:val="22"/>
-        </w:rPr>
-        <w:fldChar w:fldCharType="begin"/>
-      </w:r>
-      <w:r>
-        <w:rPr>
-          <w:rFonts w:ascii="Georgia" w:hAnsi="Georgia"/>
-          <w:sz w:val="22"/>
-          <w:szCs w:val="22"/>
-        </w:rPr>
-        <w:instrText xml:space="preserve"> SEQ Ilustración \* ARABIC </w:instrText>
-      </w:r>
-      <w:r>
-        <w:rPr>
-          <w:rFonts w:ascii="Georgia" w:hAnsi="Georgia"/>
-          <w:sz w:val="22"/>
-          <w:szCs w:val="22"/>
-        </w:rPr>
-        <w:fldChar w:fldCharType="separate"/>
-      </w:r>
-      <w:r>
-        <w:rPr>
-          <w:rFonts w:ascii="Georgia" w:hAnsi="Georgia"/>
-          <w:noProof/>
-          <w:sz w:val="22"/>
-          <w:szCs w:val="22"/>
-        </w:rPr>
-        <w:t>1</w:t>
-      </w:r>
-      <w:r>
-        <w:rPr>
-          <w:rFonts w:ascii="Georgia" w:hAnsi="Georgia"/>
-          <w:sz w:val="22"/>
-          <w:szCs w:val="22"/>
-        </w:rPr>
-        <w:fldChar w:fldCharType="end"/>
-      </w:r>
-      <w:r>
-        <w:rPr>
-          <w:rFonts w:ascii="Georgia" w:hAnsi="Georgia"/>
-          <w:sz w:val="22"/>
-          <w:szCs w:val="22"/>
-        </w:rPr>
-        <w:t>Estructura HTML</w:t>
-      </w:r>
+          <w:lang w:val="es-CO"/>
+        </w:rPr>
+        <w:t xml:space="preserve"> II </w:t>
+      </w:r>
+      <w:proofErr w:type="spellStart"/>
+      <w:r>
+        <w:rPr>
+          <w:rFonts w:ascii="Georgia" w:hAnsi="Georgia"/>
+          <w:sz w:val="22"/>
+          <w:szCs w:val="22"/>
+          <w:lang w:val="es-CO"/>
+        </w:rPr>
+        <w:t>Insercion</w:t>
+      </w:r>
+      <w:proofErr w:type="spellEnd"/>
+      <w:r>
+        <w:rPr>
+          <w:rFonts w:ascii="Georgia" w:hAnsi="Georgia"/>
+          <w:sz w:val="22"/>
+          <w:szCs w:val="22"/>
+          <w:lang w:val="es-CO"/>
+        </w:rPr>
+        <w:t xml:space="preserve"> de CDN</w:t>
+      </w:r>
+    </w:p>
+    <w:p>
+      <w:pPr>
+        <w:pStyle w:val="Ttulo2"/>
+        <w:rPr>
+          <w:rFonts w:ascii="Georgia" w:hAnsi="Georgia"/>
+          <w:i/>
+          <w:sz w:val="22"/>
+          <w:szCs w:val="22"/>
+          <w:lang w:val="es-CO"/>
+        </w:rPr>
+      </w:pPr>
+      <w:bookmarkStart w:id="20" w:name="_Toc69243357"/>
+      <w:r>
+        <w:rPr>
+          <w:rFonts w:ascii="Georgia" w:hAnsi="Georgia"/>
+          <w:i/>
+          <w:sz w:val="22"/>
+          <w:szCs w:val="22"/>
+          <w:lang w:val="es-CO"/>
+        </w:rPr>
+        <w:t>BODY Y PHP</w:t>
+      </w:r>
+      <w:bookmarkEnd w:id="20"/>
     </w:p>
     <w:p>
       <w:pPr>
@@ -3941,73 +4175,42 @@
         </w:numPr>
         <w:spacing w:line="480" w:lineRule="auto"/>
         <w:ind w:firstLine="284"/>
-        <w:jc w:val="both"/>
-        <w:rPr>
-          <w:rFonts w:ascii="Georgia" w:hAnsi="Georgia"/>
-          <w:sz w:val="22"/>
-          <w:szCs w:val="22"/>
-          <w:lang w:val="es-ES"/>
-        </w:rPr>
-      </w:pPr>
-      <w:r>
-        <w:rPr>
-          <w:rFonts w:ascii="Georgia" w:hAnsi="Georgia"/>
-          <w:sz w:val="22"/>
-          <w:szCs w:val="22"/>
-          <w:lang w:val="es-ES"/>
-        </w:rPr>
-        <w:t xml:space="preserve"> </w:t>
-      </w:r>
-    </w:p>
-    <w:p>
-      <w:pPr>
-        <w:pStyle w:val="Ttulo2"/>
-        <w:rPr>
-          <w:rFonts w:ascii="Georgia" w:hAnsi="Georgia"/>
-          <w:i/>
+        <w:rPr>
+          <w:rFonts w:ascii="Georgia" w:hAnsi="Georgia"/>
           <w:sz w:val="22"/>
           <w:szCs w:val="22"/>
           <w:lang w:val="es-CO"/>
         </w:rPr>
       </w:pPr>
-      <w:bookmarkStart w:id="19" w:name="_Toc69243356"/>
-      <w:r>
-        <w:rPr>
-          <w:rFonts w:ascii="Georgia" w:hAnsi="Georgia"/>
-          <w:i/>
+      <w:r>
+        <w:rPr>
+          <w:rFonts w:ascii="Georgia" w:hAnsi="Georgia"/>
           <w:sz w:val="22"/>
           <w:szCs w:val="22"/>
           <w:lang w:val="es-CO"/>
         </w:rPr>
-        <w:t>INYECCION DE CDN FRAMEWORS</w:t>
-      </w:r>
-      <w:bookmarkEnd w:id="19"/>
-      <w:r>
-        <w:rPr>
-          <w:rFonts w:ascii="Georgia" w:hAnsi="Georgia"/>
-          <w:i/>
+        <w:t xml:space="preserve">Procedemos a realizar </w:t>
+      </w:r>
+      <w:r>
+        <w:rPr>
+          <w:rFonts w:ascii="Georgia" w:hAnsi="Georgia"/>
           <w:sz w:val="22"/>
           <w:szCs w:val="22"/>
           <w:lang w:val="es-CO"/>
         </w:rPr>
-        <w:t xml:space="preserve"> </w:t>
-      </w:r>
-    </w:p>
-    <w:p>
-      <w:pPr>
-        <w:numPr>
-          <w:ilvl w:val="12"/>
-          <w:numId w:val="0"/>
-        </w:numPr>
-        <w:spacing w:line="480" w:lineRule="auto"/>
-        <w:ind w:firstLine="284"/>
+        <w:t xml:space="preserve">el diseño del </w:t>
+      </w:r>
+      <w:proofErr w:type="spellStart"/>
+      <w:r>
         <w:rPr>
           <w:rFonts w:ascii="Georgia" w:hAnsi="Georgia"/>
           <w:sz w:val="22"/>
           <w:szCs w:val="22"/>
           <w:lang w:val="es-CO"/>
         </w:rPr>
-      </w:pPr>
+        <w:t>body</w:t>
+      </w:r>
+      <w:proofErr w:type="spellEnd"/>
       <w:r>
         <w:rPr>
           <w:rFonts w:ascii="Georgia" w:hAnsi="Georgia"/>
@@ -4015,7 +4218,7 @@
           <w:szCs w:val="22"/>
           <w:lang w:val="es-CO"/>
         </w:rPr>
-        <w:t xml:space="preserve">Ahora realizamos la </w:t>
+        <w:t xml:space="preserve"> y el uso de etiquetas propias de PHP con las cuales </w:t>
       </w:r>
       <w:r>
         <w:rPr>
@@ -4024,52 +4227,7 @@
           <w:szCs w:val="22"/>
           <w:lang w:val="es-CO"/>
         </w:rPr>
-        <w:t>inserción</w:t>
-      </w:r>
-      <w:r>
-        <w:rPr>
-          <w:rFonts w:ascii="Georgia" w:hAnsi="Georgia"/>
-          <w:sz w:val="22"/>
-          <w:szCs w:val="22"/>
-          <w:lang w:val="es-CO"/>
-        </w:rPr>
-        <w:t xml:space="preserve"> de </w:t>
-      </w:r>
-      <w:r>
-        <w:rPr>
-          <w:rFonts w:ascii="Georgia" w:hAnsi="Georgia"/>
-          <w:sz w:val="22"/>
-          <w:szCs w:val="22"/>
-          <w:lang w:val="es-CO"/>
-        </w:rPr>
-        <w:t>las etiquetas de script con la referencia a los CND de Bootstrap</w:t>
-      </w:r>
-      <w:r>
-        <w:rPr>
-          <w:rFonts w:ascii="Georgia" w:hAnsi="Georgia"/>
-          <w:sz w:val="22"/>
-          <w:szCs w:val="22"/>
-          <w:lang w:val="es-CO"/>
-        </w:rPr>
-        <w:t xml:space="preserve"> y</w:t>
-      </w:r>
-      <w:r>
-        <w:rPr>
-          <w:rFonts w:ascii="Georgia" w:hAnsi="Georgia"/>
-          <w:sz w:val="22"/>
-          <w:szCs w:val="22"/>
-          <w:lang w:val="es-CO"/>
-        </w:rPr>
-        <w:t xml:space="preserve"> JQuery</w:t>
-      </w:r>
-      <w:r>
-        <w:rPr>
-          <w:rFonts w:ascii="Georgia" w:hAnsi="Georgia"/>
-          <w:sz w:val="22"/>
-          <w:szCs w:val="22"/>
-          <w:lang w:val="es-CO"/>
-        </w:rPr>
-        <w:t xml:space="preserve">, dejando como resultado lo siguiente en nuestro código: </w:t>
+        <w:t>insertamos el siguiente código:</w:t>
       </w:r>
     </w:p>
     <w:p>
@@ -4090,15 +4248,17 @@
       <w:r>
         <w:rPr>
           <w:rFonts w:ascii="Georgia" w:hAnsi="Georgia"/>
-          <w:sz w:val="22"/>
-          <w:szCs w:val="22"/>
-          <w:lang w:val="es-CO"/>
-        </w:rPr>
+          <w:noProof/>
+          <w:sz w:val="22"/>
+          <w:szCs w:val="22"/>
+          <w:lang w:val="es-ES"/>
+        </w:rPr>
+        <w:lastRenderedPageBreak/>
         <w:drawing>
-          <wp:inline distT="0" distB="0" distL="0" distR="0" wp14:anchorId="04017CC9" wp14:editId="4C3D36FE">
-            <wp:extent cx="5486400" cy="1687830"/>
-            <wp:effectExtent l="0" t="0" r="0" b="7620"/>
-            <wp:docPr id="2" name="Imagen 2"/>
+          <wp:inline distT="0" distB="0" distL="0" distR="0" wp14:anchorId="442D7185" wp14:editId="230791F1">
+            <wp:extent cx="5486400" cy="7089140"/>
+            <wp:effectExtent l="0" t="0" r="0" b="635"/>
+            <wp:docPr id="3" name="Imagen 3"/>
             <wp:cNvGraphicFramePr>
               <a:graphicFrameLocks xmlns:a="http://schemas.openxmlformats.org/drawingml/2006/main" noChangeAspect="1"/>
             </wp:cNvGraphicFramePr>
@@ -4118,7 +4278,7 @@
                   <pic:spPr>
                     <a:xfrm>
                       <a:off x="0" y="0"/>
-                      <a:ext cx="5486400" cy="1687830"/>
+                      <a:ext cx="5486400" cy="7089140"/>
                     </a:xfrm>
                     <a:prstGeom prst="rect">
                       <a:avLst/>
@@ -4134,11 +4294,11 @@
     <w:p>
       <w:pPr>
         <w:pStyle w:val="Descripcin"/>
-        <w:rPr>
-          <w:rFonts w:ascii="Georgia" w:hAnsi="Georgia"/>
-          <w:sz w:val="22"/>
-          <w:szCs w:val="22"/>
-          <w:lang w:val="es-CO"/>
+        <w:jc w:val="left"/>
+        <w:rPr>
+          <w:rFonts w:ascii="Georgia" w:hAnsi="Georgia"/>
+          <w:sz w:val="22"/>
+          <w:szCs w:val="22"/>
         </w:rPr>
       </w:pPr>
       <w:proofErr w:type="spellStart"/>
@@ -4147,7 +4307,6 @@
           <w:rFonts w:ascii="Georgia" w:hAnsi="Georgia"/>
           <w:sz w:val="22"/>
           <w:szCs w:val="22"/>
-          <w:lang w:val="es-CO"/>
         </w:rPr>
         <w:t>Ilustracion</w:t>
       </w:r>
@@ -4157,116 +4316,58 @@
           <w:rFonts w:ascii="Georgia" w:hAnsi="Georgia"/>
           <w:sz w:val="22"/>
           <w:szCs w:val="22"/>
-          <w:lang w:val="es-CO"/>
         </w:rPr>
         <w:t xml:space="preserve"> II </w:t>
       </w:r>
-      <w:proofErr w:type="spellStart"/>
-      <w:r>
-        <w:rPr>
-          <w:rFonts w:ascii="Georgia" w:hAnsi="Georgia"/>
-          <w:sz w:val="22"/>
-          <w:szCs w:val="22"/>
-          <w:lang w:val="es-CO"/>
-        </w:rPr>
-        <w:t>Insercion</w:t>
-      </w:r>
-      <w:proofErr w:type="spellEnd"/>
-      <w:r>
-        <w:rPr>
-          <w:rFonts w:ascii="Georgia" w:hAnsi="Georgia"/>
-          <w:sz w:val="22"/>
-          <w:szCs w:val="22"/>
-          <w:lang w:val="es-CO"/>
-        </w:rPr>
-        <w:t xml:space="preserve"> de CDN</w:t>
-      </w:r>
-    </w:p>
-    <w:p>
-      <w:pPr>
-        <w:pStyle w:val="Ttulo2"/>
-        <w:rPr>
-          <w:rFonts w:ascii="Georgia" w:hAnsi="Georgia"/>
-          <w:i/>
-          <w:sz w:val="22"/>
-          <w:szCs w:val="22"/>
-          <w:lang w:val="es-CO"/>
-        </w:rPr>
-      </w:pPr>
-      <w:bookmarkStart w:id="20" w:name="_Toc69243357"/>
-      <w:r>
-        <w:rPr>
-          <w:rFonts w:ascii="Georgia" w:hAnsi="Georgia"/>
-          <w:i/>
-          <w:sz w:val="22"/>
-          <w:szCs w:val="22"/>
-          <w:lang w:val="es-CO"/>
-        </w:rPr>
-        <w:t>BODY Y PHP</w:t>
-      </w:r>
-      <w:bookmarkEnd w:id="20"/>
-    </w:p>
-    <w:p>
-      <w:pPr>
-        <w:numPr>
-          <w:ilvl w:val="12"/>
-          <w:numId w:val="0"/>
-        </w:numPr>
-        <w:spacing w:line="480" w:lineRule="auto"/>
-        <w:ind w:firstLine="284"/>
-        <w:rPr>
-          <w:rFonts w:ascii="Georgia" w:hAnsi="Georgia"/>
-          <w:sz w:val="22"/>
-          <w:szCs w:val="22"/>
-          <w:lang w:val="es-CO"/>
-        </w:rPr>
-      </w:pPr>
-      <w:r>
-        <w:rPr>
-          <w:rFonts w:ascii="Georgia" w:hAnsi="Georgia"/>
-          <w:sz w:val="22"/>
-          <w:szCs w:val="22"/>
-          <w:lang w:val="es-CO"/>
-        </w:rPr>
-        <w:t xml:space="preserve">Procedemos a realizar </w:t>
-      </w:r>
-      <w:r>
-        <w:rPr>
-          <w:rFonts w:ascii="Georgia" w:hAnsi="Georgia"/>
-          <w:sz w:val="22"/>
-          <w:szCs w:val="22"/>
-          <w:lang w:val="es-CO"/>
-        </w:rPr>
-        <w:t xml:space="preserve">el diseño del </w:t>
-      </w:r>
-      <w:proofErr w:type="spellStart"/>
-      <w:r>
-        <w:rPr>
-          <w:rFonts w:ascii="Georgia" w:hAnsi="Georgia"/>
-          <w:sz w:val="22"/>
-          <w:szCs w:val="22"/>
-          <w:lang w:val="es-CO"/>
-        </w:rPr>
-        <w:t>body</w:t>
-      </w:r>
-      <w:proofErr w:type="spellEnd"/>
-      <w:r>
-        <w:rPr>
-          <w:rFonts w:ascii="Georgia" w:hAnsi="Georgia"/>
-          <w:sz w:val="22"/>
-          <w:szCs w:val="22"/>
-          <w:lang w:val="es-CO"/>
-        </w:rPr>
-        <w:t xml:space="preserve"> y el uso de etiquetas propias de PHP con las cuales </w:t>
-      </w:r>
-      <w:r>
-        <w:rPr>
-          <w:rFonts w:ascii="Georgia" w:hAnsi="Georgia"/>
-          <w:sz w:val="22"/>
-          <w:szCs w:val="22"/>
-          <w:lang w:val="es-CO"/>
-        </w:rPr>
-        <w:t>insertamos el siguiente código:</w:t>
+      <w:r>
+        <w:rPr>
+          <w:rFonts w:ascii="Georgia" w:hAnsi="Georgia"/>
+          <w:sz w:val="22"/>
+          <w:szCs w:val="22"/>
+        </w:rPr>
+        <w:fldChar w:fldCharType="begin"/>
+      </w:r>
+      <w:r>
+        <w:rPr>
+          <w:rFonts w:ascii="Georgia" w:hAnsi="Georgia"/>
+          <w:sz w:val="22"/>
+          <w:szCs w:val="22"/>
+        </w:rPr>
+        <w:instrText xml:space="preserve"> SEQ Ilustracion_II \* ARABIC </w:instrText>
+      </w:r>
+      <w:r>
+        <w:rPr>
+          <w:rFonts w:ascii="Georgia" w:hAnsi="Georgia"/>
+          <w:sz w:val="22"/>
+          <w:szCs w:val="22"/>
+        </w:rPr>
+        <w:fldChar w:fldCharType="separate"/>
+      </w:r>
+      <w:r>
+        <w:rPr>
+          <w:rFonts w:ascii="Georgia" w:hAnsi="Georgia"/>
+          <w:noProof/>
+          <w:sz w:val="22"/>
+          <w:szCs w:val="22"/>
+        </w:rPr>
+        <w:t>1</w:t>
+      </w:r>
+      <w:r>
+        <w:rPr>
+          <w:rFonts w:ascii="Georgia" w:hAnsi="Georgia"/>
+          <w:sz w:val="22"/>
+          <w:szCs w:val="22"/>
+        </w:rPr>
+        <w:fldChar w:fldCharType="end"/>
+      </w:r>
+      <w:r>
+        <w:rPr>
+          <w:rFonts w:ascii="Georgia" w:hAnsi="Georgia"/>
+          <w:noProof/>
+          <w:sz w:val="22"/>
+          <w:szCs w:val="22"/>
+        </w:rPr>
+        <w:t>PHP y Body</w:t>
       </w:r>
     </w:p>
     <w:p>
@@ -4287,16 +4388,27 @@
       <w:r>
         <w:rPr>
           <w:rFonts w:ascii="Georgia" w:hAnsi="Georgia"/>
-          <w:sz w:val="22"/>
-          <w:szCs w:val="22"/>
-          <w:lang w:val="es-ES"/>
+          <w:noProof/>
+          <w:sz w:val="22"/>
+          <w:szCs w:val="22"/>
+          <w:lang w:val="es-CO"/>
         </w:rPr>
         <w:lastRenderedPageBreak/>
+        <w:t xml:space="preserve"> </w:t>
+      </w:r>
+      <w:r>
+        <w:rPr>
+          <w:rFonts w:ascii="Georgia" w:hAnsi="Georgia"/>
+          <w:noProof/>
+          <w:sz w:val="22"/>
+          <w:szCs w:val="22"/>
+          <w:lang w:val="es-ES"/>
+        </w:rPr>
         <w:drawing>
-          <wp:inline distT="0" distB="0" distL="0" distR="0" wp14:anchorId="442D7185" wp14:editId="230791F1">
-            <wp:extent cx="5486400" cy="7089140"/>
-            <wp:effectExtent l="0" t="0" r="0" b="635"/>
-            <wp:docPr id="3" name="Imagen 3"/>
+          <wp:inline distT="0" distB="0" distL="0" distR="0" wp14:anchorId="36DED3AE" wp14:editId="1612D84B">
+            <wp:extent cx="5486400" cy="5556885"/>
+            <wp:effectExtent l="0" t="0" r="0" b="5715"/>
+            <wp:docPr id="4" name="Imagen 4"/>
             <wp:cNvGraphicFramePr>
               <a:graphicFrameLocks xmlns:a="http://schemas.openxmlformats.org/drawingml/2006/main" noChangeAspect="1"/>
             </wp:cNvGraphicFramePr>
@@ -4316,7 +4428,7 @@
                   <pic:spPr>
                     <a:xfrm>
                       <a:off x="0" y="0"/>
-                      <a:ext cx="5486400" cy="7089140"/>
+                      <a:ext cx="5486400" cy="5556885"/>
                     </a:xfrm>
                     <a:prstGeom prst="rect">
                       <a:avLst/>
@@ -4337,16 +4449,209 @@
           <w:rFonts w:ascii="Georgia" w:hAnsi="Georgia"/>
           <w:sz w:val="22"/>
           <w:szCs w:val="22"/>
-        </w:rPr>
-      </w:pPr>
+          <w:lang w:val="es-CO"/>
+        </w:rPr>
+      </w:pPr>
+      <w:r>
+        <w:rPr>
+          <w:rFonts w:ascii="Georgia" w:hAnsi="Georgia"/>
+          <w:sz w:val="22"/>
+          <w:szCs w:val="22"/>
+          <w:lang w:val="es-CO"/>
+        </w:rPr>
+        <w:t xml:space="preserve">Ilustración </w:t>
+      </w:r>
+      <w:r>
+        <w:rPr>
+          <w:rFonts w:ascii="Georgia" w:hAnsi="Georgia"/>
+          <w:sz w:val="22"/>
+          <w:szCs w:val="22"/>
+        </w:rPr>
+        <w:fldChar w:fldCharType="begin"/>
+      </w:r>
+      <w:r>
+        <w:rPr>
+          <w:rFonts w:ascii="Georgia" w:hAnsi="Georgia"/>
+          <w:sz w:val="22"/>
+          <w:szCs w:val="22"/>
+          <w:lang w:val="es-CO"/>
+        </w:rPr>
+        <w:instrText xml:space="preserve"> SEQ Ilustración \* ARABIC </w:instrText>
+      </w:r>
+      <w:r>
+        <w:rPr>
+          <w:rFonts w:ascii="Georgia" w:hAnsi="Georgia"/>
+          <w:sz w:val="22"/>
+          <w:szCs w:val="22"/>
+        </w:rPr>
+        <w:fldChar w:fldCharType="separate"/>
+      </w:r>
+      <w:r>
+        <w:rPr>
+          <w:rFonts w:ascii="Georgia" w:hAnsi="Georgia"/>
+          <w:noProof/>
+          <w:sz w:val="22"/>
+          <w:szCs w:val="22"/>
+          <w:lang w:val="es-CO"/>
+        </w:rPr>
+        <w:t>2</w:t>
+      </w:r>
+      <w:r>
+        <w:rPr>
+          <w:rFonts w:ascii="Georgia" w:hAnsi="Georgia"/>
+          <w:sz w:val="22"/>
+          <w:szCs w:val="22"/>
+        </w:rPr>
+        <w:fldChar w:fldCharType="end"/>
+      </w:r>
+      <w:r>
+        <w:rPr>
+          <w:rFonts w:ascii="Georgia" w:hAnsi="Georgia"/>
+          <w:noProof/>
+          <w:sz w:val="22"/>
+          <w:szCs w:val="22"/>
+          <w:lang w:val="es-CO"/>
+        </w:rPr>
+        <w:t>PHPy BODY II</w:t>
+      </w:r>
+    </w:p>
+    <w:p>
+      <w:pPr>
+        <w:numPr>
+          <w:ilvl w:val="12"/>
+          <w:numId w:val="0"/>
+        </w:numPr>
+        <w:spacing w:line="480" w:lineRule="auto"/>
+        <w:ind w:firstLine="284"/>
+        <w:rPr>
+          <w:rFonts w:ascii="Georgia" w:hAnsi="Georgia"/>
+          <w:sz w:val="22"/>
+          <w:szCs w:val="22"/>
+          <w:lang w:val="es-ES"/>
+        </w:rPr>
+      </w:pPr>
+      <w:r>
+        <w:rPr>
+          <w:rFonts w:ascii="Georgia" w:hAnsi="Georgia"/>
+          <w:sz w:val="22"/>
+          <w:szCs w:val="22"/>
+          <w:lang w:val="es-ES"/>
+        </w:rPr>
+        <w:t xml:space="preserve"> </w:t>
+      </w:r>
+    </w:p>
+    <w:p>
+      <w:pPr>
+        <w:pStyle w:val="Ttulo2"/>
+        <w:rPr>
+          <w:rFonts w:ascii="Georgia" w:hAnsi="Georgia"/>
+          <w:i/>
+          <w:sz w:val="22"/>
+          <w:szCs w:val="22"/>
+          <w:lang w:val="es-CO"/>
+        </w:rPr>
+      </w:pPr>
+      <w:bookmarkStart w:id="21" w:name="_Toc69243358"/>
+      <w:r>
+        <w:rPr>
+          <w:rFonts w:ascii="Georgia" w:hAnsi="Georgia"/>
+          <w:i/>
+          <w:sz w:val="22"/>
+          <w:szCs w:val="22"/>
+          <w:lang w:val="es-CO"/>
+        </w:rPr>
+        <w:lastRenderedPageBreak/>
+        <w:t>FORMULARIO</w:t>
+      </w:r>
+      <w:bookmarkEnd w:id="21"/>
+    </w:p>
+    <w:p>
+      <w:pPr>
+        <w:numPr>
+          <w:ilvl w:val="12"/>
+          <w:numId w:val="0"/>
+        </w:numPr>
+        <w:spacing w:line="480" w:lineRule="auto"/>
+        <w:ind w:firstLine="284"/>
+        <w:rPr>
+          <w:rFonts w:ascii="Georgia" w:hAnsi="Georgia"/>
+          <w:sz w:val="22"/>
+          <w:szCs w:val="22"/>
+          <w:lang w:val="es-ES"/>
+        </w:rPr>
+      </w:pPr>
+      <w:r>
+        <w:rPr>
+          <w:rFonts w:ascii="Georgia" w:hAnsi="Georgia"/>
+          <w:sz w:val="22"/>
+          <w:szCs w:val="22"/>
+          <w:lang w:val="es-ES"/>
+        </w:rPr>
+        <w:t xml:space="preserve">Se </w:t>
+      </w:r>
+      <w:r>
+        <w:rPr>
+          <w:rFonts w:ascii="Georgia" w:hAnsi="Georgia"/>
+          <w:sz w:val="22"/>
+          <w:szCs w:val="22"/>
+          <w:lang w:val="es-ES"/>
+        </w:rPr>
+        <w:t xml:space="preserve">realiza la construcción del formulario </w:t>
+      </w:r>
+      <w:r>
+        <w:rPr>
+          <w:rFonts w:ascii="Georgia" w:hAnsi="Georgia"/>
+          <w:sz w:val="22"/>
+          <w:szCs w:val="22"/>
+          <w:lang w:val="es-ES"/>
+        </w:rPr>
+        <w:t>HTML</w:t>
+      </w:r>
+      <w:r>
+        <w:rPr>
+          <w:rFonts w:ascii="Georgia" w:hAnsi="Georgia"/>
+          <w:sz w:val="22"/>
+          <w:szCs w:val="22"/>
+          <w:lang w:val="es-ES"/>
+        </w:rPr>
+        <w:t xml:space="preserve"> para la captura de información </w:t>
+      </w:r>
+      <w:r>
+        <w:rPr>
+          <w:rFonts w:ascii="Georgia" w:hAnsi="Georgia"/>
+          <w:sz w:val="22"/>
+          <w:szCs w:val="22"/>
+          <w:lang w:val="es-ES"/>
+        </w:rPr>
+        <w:t>definida</w:t>
+      </w:r>
+      <w:r>
+        <w:rPr>
+          <w:rFonts w:ascii="Georgia" w:hAnsi="Georgia"/>
+          <w:sz w:val="22"/>
+          <w:szCs w:val="22"/>
+          <w:lang w:val="es-ES"/>
+        </w:rPr>
+        <w:t xml:space="preserve"> en tres</w:t>
+      </w:r>
+      <w:r>
+        <w:rPr>
+          <w:rFonts w:ascii="Georgia" w:hAnsi="Georgia"/>
+          <w:sz w:val="22"/>
+          <w:szCs w:val="22"/>
+          <w:lang w:val="es-ES"/>
+        </w:rPr>
+        <w:t xml:space="preserve"> campos Nombre, Edad, Email y posteriormente se define el </w:t>
+      </w:r>
       <w:proofErr w:type="spellStart"/>
       <w:r>
         <w:rPr>
           <w:rFonts w:ascii="Georgia" w:hAnsi="Georgia"/>
           <w:sz w:val="22"/>
           <w:szCs w:val="22"/>
-        </w:rPr>
-        <w:t>Ilustracion</w:t>
+          <w:lang w:val="es-ES"/>
+        </w:rPr>
+        <w:t>boton</w:t>
       </w:r>
       <w:proofErr w:type="spellEnd"/>
       <w:r>
@@ -4354,58 +4659,9 @@
           <w:rFonts w:ascii="Georgia" w:hAnsi="Georgia"/>
           <w:sz w:val="22"/>
           <w:szCs w:val="22"/>
-        </w:rPr>
-        <w:t xml:space="preserve"> II </w:t>
-      </w:r>
-      <w:r>
-        <w:rPr>
-          <w:rFonts w:ascii="Georgia" w:hAnsi="Georgia"/>
-          <w:sz w:val="22"/>
-          <w:szCs w:val="22"/>
-        </w:rPr>
-        <w:fldChar w:fldCharType="begin"/>
-      </w:r>
-      <w:r>
-        <w:rPr>
-          <w:rFonts w:ascii="Georgia" w:hAnsi="Georgia"/>
-          <w:sz w:val="22"/>
-          <w:szCs w:val="22"/>
-        </w:rPr>
-        <w:instrText xml:space="preserve"> SEQ Ilustracion_II \* ARABIC </w:instrText>
-      </w:r>
-      <w:r>
-        <w:rPr>
-          <w:rFonts w:ascii="Georgia" w:hAnsi="Georgia"/>
-          <w:sz w:val="22"/>
-          <w:szCs w:val="22"/>
-        </w:rPr>
-        <w:fldChar w:fldCharType="separate"/>
-      </w:r>
-      <w:r>
-        <w:rPr>
-          <w:rFonts w:ascii="Georgia" w:hAnsi="Georgia"/>
-          <w:noProof/>
-          <w:sz w:val="22"/>
-          <w:szCs w:val="22"/>
-        </w:rPr>
-        <w:t>1</w:t>
-      </w:r>
-      <w:r>
-        <w:rPr>
-          <w:rFonts w:ascii="Georgia" w:hAnsi="Georgia"/>
-          <w:sz w:val="22"/>
-          <w:szCs w:val="22"/>
-        </w:rPr>
-        <w:fldChar w:fldCharType="end"/>
-      </w:r>
-      <w:r>
-        <w:rPr>
-          <w:rFonts w:ascii="Georgia" w:hAnsi="Georgia"/>
-          <w:noProof/>
-          <w:sz w:val="22"/>
-          <w:szCs w:val="22"/>
-        </w:rPr>
-        <w:t>PHP y Body</w:t>
+          <w:lang w:val="es-ES"/>
+        </w:rPr>
+        <w:t xml:space="preserve"> con el cual se realiza el envió de la información.</w:t>
       </w:r>
     </w:p>
     <w:p>
@@ -4429,23 +4685,13 @@
           <w:noProof/>
           <w:sz w:val="22"/>
           <w:szCs w:val="22"/>
-          <w:lang w:val="es-CO"/>
-        </w:rPr>
-        <w:lastRenderedPageBreak/>
-        <w:t xml:space="preserve"> </w:t>
-      </w:r>
-      <w:r>
-        <w:rPr>
-          <w:rFonts w:ascii="Georgia" w:hAnsi="Georgia"/>
-          <w:sz w:val="22"/>
-          <w:szCs w:val="22"/>
           <w:lang w:val="es-ES"/>
         </w:rPr>
         <w:drawing>
-          <wp:inline distT="0" distB="0" distL="0" distR="0" wp14:anchorId="36DED3AE" wp14:editId="1612D84B">
-            <wp:extent cx="5486400" cy="5556885"/>
-            <wp:effectExtent l="0" t="0" r="0" b="5715"/>
-            <wp:docPr id="4" name="Imagen 4"/>
+          <wp:inline distT="0" distB="0" distL="0" distR="0" wp14:anchorId="1A05BE45" wp14:editId="70E27EAA">
+            <wp:extent cx="5486400" cy="2034540"/>
+            <wp:effectExtent l="0" t="0" r="0" b="3810"/>
+            <wp:docPr id="5" name="Imagen 5"/>
             <wp:cNvGraphicFramePr>
               <a:graphicFrameLocks xmlns:a="http://schemas.openxmlformats.org/drawingml/2006/main" noChangeAspect="1"/>
             </wp:cNvGraphicFramePr>
@@ -4465,7 +4711,7 @@
                   <pic:spPr>
                     <a:xfrm>
                       <a:off x="0" y="0"/>
-                      <a:ext cx="5486400" cy="5556885"/>
+                      <a:ext cx="5486400" cy="2034540"/>
                     </a:xfrm>
                     <a:prstGeom prst="rect">
                       <a:avLst/>
@@ -4486,25 +4732,17 @@
           <w:rFonts w:ascii="Georgia" w:hAnsi="Georgia"/>
           <w:sz w:val="22"/>
           <w:szCs w:val="22"/>
-        </w:rPr>
-      </w:pPr>
-      <w:proofErr w:type="spellStart"/>
-      <w:r>
-        <w:rPr>
-          <w:rFonts w:ascii="Georgia" w:hAnsi="Georgia"/>
-          <w:sz w:val="22"/>
-          <w:szCs w:val="22"/>
-        </w:rPr>
-        <w:t>Ilustración</w:t>
-      </w:r>
-      <w:proofErr w:type="spellEnd"/>
-      <w:r>
-        <w:rPr>
-          <w:rFonts w:ascii="Georgia" w:hAnsi="Georgia"/>
-          <w:sz w:val="22"/>
-          <w:szCs w:val="22"/>
-        </w:rPr>
-        <w:t xml:space="preserve"> </w:t>
+          <w:lang w:val="es-CO"/>
+        </w:rPr>
+      </w:pPr>
+      <w:r>
+        <w:rPr>
+          <w:rFonts w:ascii="Georgia" w:hAnsi="Georgia"/>
+          <w:sz w:val="22"/>
+          <w:szCs w:val="22"/>
+          <w:lang w:val="es-CO"/>
+        </w:rPr>
+        <w:t xml:space="preserve">Ilustración </w:t>
       </w:r>
       <w:r>
         <w:rPr>
@@ -4519,6 +4757,7 @@
           <w:rFonts w:ascii="Georgia" w:hAnsi="Georgia"/>
           <w:sz w:val="22"/>
           <w:szCs w:val="22"/>
+          <w:lang w:val="es-CO"/>
         </w:rPr>
         <w:instrText xml:space="preserve"> SEQ Ilustración \* ARABIC </w:instrText>
       </w:r>
@@ -4536,8 +4775,9 @@
           <w:noProof/>
           <w:sz w:val="22"/>
           <w:szCs w:val="22"/>
-        </w:rPr>
-        <w:t>2</w:t>
+          <w:lang w:val="es-CO"/>
+        </w:rPr>
+        <w:t>3</w:t>
       </w:r>
       <w:r>
         <w:rPr>
@@ -4553,8 +4793,9 @@
           <w:noProof/>
           <w:sz w:val="22"/>
           <w:szCs w:val="22"/>
-        </w:rPr>
-        <w:t>PHPy BODY II</w:t>
+          <w:lang w:val="es-CO"/>
+        </w:rPr>
+        <w:t>Formulario</w:t>
       </w:r>
     </w:p>
     <w:p>
@@ -4593,7 +4834,7 @@
           <w:lang w:val="es-CO"/>
         </w:rPr>
       </w:pPr>
-      <w:bookmarkStart w:id="21" w:name="_Toc69243358"/>
+      <w:bookmarkStart w:id="22" w:name="_Toc69243359"/>
       <w:r>
         <w:rPr>
           <w:rFonts w:ascii="Georgia" w:hAnsi="Georgia"/>
@@ -4602,10 +4843,19 @@
           <w:szCs w:val="22"/>
           <w:lang w:val="es-CO"/>
         </w:rPr>
-        <w:lastRenderedPageBreak/>
-        <w:t>FORMULARIO</w:t>
-      </w:r>
-      <w:bookmarkEnd w:id="21"/>
+        <w:t>SECCION ERRORES</w:t>
+      </w:r>
+      <w:bookmarkEnd w:id="22"/>
+      <w:r>
+        <w:rPr>
+          <w:rFonts w:ascii="Georgia" w:hAnsi="Georgia"/>
+          <w:i/>
+          <w:sz w:val="22"/>
+          <w:szCs w:val="22"/>
+          <w:lang w:val="es-CO"/>
+        </w:rPr>
+        <w:t xml:space="preserve"> </w:t>
+      </w:r>
     </w:p>
     <w:p>
       <w:pPr>
@@ -4638,72 +4888,7 @@
           <w:szCs w:val="22"/>
           <w:lang w:val="es-ES"/>
         </w:rPr>
-        <w:t xml:space="preserve">realiza la construcción del formulario </w:t>
-      </w:r>
-      <w:r>
-        <w:rPr>
-          <w:rFonts w:ascii="Georgia" w:hAnsi="Georgia"/>
-          <w:sz w:val="22"/>
-          <w:szCs w:val="22"/>
-          <w:lang w:val="es-ES"/>
-        </w:rPr>
-        <w:t>HTML</w:t>
-      </w:r>
-      <w:r>
-        <w:rPr>
-          <w:rFonts w:ascii="Georgia" w:hAnsi="Georgia"/>
-          <w:sz w:val="22"/>
-          <w:szCs w:val="22"/>
-          <w:lang w:val="es-ES"/>
-        </w:rPr>
-        <w:t xml:space="preserve"> para la captura de información </w:t>
-      </w:r>
-      <w:r>
-        <w:rPr>
-          <w:rFonts w:ascii="Georgia" w:hAnsi="Georgia"/>
-          <w:sz w:val="22"/>
-          <w:szCs w:val="22"/>
-          <w:lang w:val="es-ES"/>
-        </w:rPr>
-        <w:t>definida</w:t>
-      </w:r>
-      <w:r>
-        <w:rPr>
-          <w:rFonts w:ascii="Georgia" w:hAnsi="Georgia"/>
-          <w:sz w:val="22"/>
-          <w:szCs w:val="22"/>
-          <w:lang w:val="es-ES"/>
-        </w:rPr>
-        <w:t xml:space="preserve"> en tres</w:t>
-      </w:r>
-      <w:r>
-        <w:rPr>
-          <w:rFonts w:ascii="Georgia" w:hAnsi="Georgia"/>
-          <w:sz w:val="22"/>
-          <w:szCs w:val="22"/>
-          <w:lang w:val="es-ES"/>
-        </w:rPr>
-        <w:t xml:space="preserve"> campos Nombre, Edad, Email y posteriormente se define el </w:t>
-      </w:r>
-      <w:proofErr w:type="spellStart"/>
-      <w:r>
-        <w:rPr>
-          <w:rFonts w:ascii="Georgia" w:hAnsi="Georgia"/>
-          <w:sz w:val="22"/>
-          <w:szCs w:val="22"/>
-          <w:lang w:val="es-ES"/>
-        </w:rPr>
-        <w:t>boton</w:t>
-      </w:r>
-      <w:proofErr w:type="spellEnd"/>
-      <w:r>
-        <w:rPr>
-          <w:rFonts w:ascii="Georgia" w:hAnsi="Georgia"/>
-          <w:sz w:val="22"/>
-          <w:szCs w:val="22"/>
-          <w:lang w:val="es-ES"/>
-        </w:rPr>
-        <w:t xml:space="preserve"> con el cual se realiza el envió de la información.</w:t>
+        <w:t xml:space="preserve">define una sección para el control de errores de validación de campos: </w:t>
       </w:r>
     </w:p>
     <w:p>
@@ -4724,15 +4909,16 @@
       <w:r>
         <w:rPr>
           <w:rFonts w:ascii="Georgia" w:hAnsi="Georgia"/>
+          <w:noProof/>
           <w:sz w:val="22"/>
           <w:szCs w:val="22"/>
           <w:lang w:val="es-ES"/>
         </w:rPr>
         <w:drawing>
-          <wp:inline distT="0" distB="0" distL="0" distR="0" wp14:anchorId="1A05BE45" wp14:editId="70E27EAA">
-            <wp:extent cx="5486400" cy="2034540"/>
-            <wp:effectExtent l="0" t="0" r="0" b="3810"/>
-            <wp:docPr id="5" name="Imagen 5"/>
+          <wp:inline distT="0" distB="0" distL="0" distR="0" wp14:anchorId="082F37C7" wp14:editId="0BB9E5D9">
+            <wp:extent cx="5486400" cy="1821180"/>
+            <wp:effectExtent l="0" t="0" r="0" b="7620"/>
+            <wp:docPr id="6" name="Imagen 6"/>
             <wp:cNvGraphicFramePr>
               <a:graphicFrameLocks xmlns:a="http://schemas.openxmlformats.org/drawingml/2006/main" noChangeAspect="1"/>
             </wp:cNvGraphicFramePr>
@@ -4752,7 +4938,7 @@
                   <pic:spPr>
                     <a:xfrm>
                       <a:off x="0" y="0"/>
-                      <a:ext cx="5486400" cy="2034540"/>
+                      <a:ext cx="5486400" cy="1821180"/>
                     </a:xfrm>
                     <a:prstGeom prst="rect">
                       <a:avLst/>
@@ -4773,25 +4959,17 @@
           <w:rFonts w:ascii="Georgia" w:hAnsi="Georgia"/>
           <w:sz w:val="22"/>
           <w:szCs w:val="22"/>
-        </w:rPr>
-      </w:pPr>
-      <w:proofErr w:type="spellStart"/>
-      <w:r>
-        <w:rPr>
-          <w:rFonts w:ascii="Georgia" w:hAnsi="Georgia"/>
-          <w:sz w:val="22"/>
-          <w:szCs w:val="22"/>
-        </w:rPr>
-        <w:t>Ilustración</w:t>
-      </w:r>
-      <w:proofErr w:type="spellEnd"/>
-      <w:r>
-        <w:rPr>
-          <w:rFonts w:ascii="Georgia" w:hAnsi="Georgia"/>
-          <w:sz w:val="22"/>
-          <w:szCs w:val="22"/>
-        </w:rPr>
-        <w:t xml:space="preserve"> </w:t>
+          <w:lang w:val="es-ES"/>
+        </w:rPr>
+      </w:pPr>
+      <w:r>
+        <w:rPr>
+          <w:rFonts w:ascii="Georgia" w:hAnsi="Georgia"/>
+          <w:sz w:val="22"/>
+          <w:szCs w:val="22"/>
+          <w:lang w:val="es-CO"/>
+        </w:rPr>
+        <w:t xml:space="preserve">Ilustración </w:t>
       </w:r>
       <w:r>
         <w:rPr>
@@ -4806,6 +4984,7 @@
           <w:rFonts w:ascii="Georgia" w:hAnsi="Georgia"/>
           <w:sz w:val="22"/>
           <w:szCs w:val="22"/>
+          <w:lang w:val="es-CO"/>
         </w:rPr>
         <w:instrText xml:space="preserve"> SEQ Ilustración \* ARABIC </w:instrText>
       </w:r>
@@ -4823,8 +5002,9 @@
           <w:noProof/>
           <w:sz w:val="22"/>
           <w:szCs w:val="22"/>
-        </w:rPr>
-        <w:t>3</w:t>
+          <w:lang w:val="es-CO"/>
+        </w:rPr>
+        <w:t>4</w:t>
       </w:r>
       <w:r>
         <w:rPr>
@@ -4837,12 +5017,36 @@
       <w:r>
         <w:rPr>
           <w:rFonts w:ascii="Georgia" w:hAnsi="Georgia"/>
-          <w:noProof/>
-          <w:sz w:val="22"/>
-          <w:szCs w:val="22"/>
-        </w:rPr>
-        <w:t>Formulario</w:t>
-      </w:r>
+          <w:sz w:val="22"/>
+          <w:szCs w:val="22"/>
+          <w:lang w:val="es-CO"/>
+        </w:rPr>
+        <w:t>Errores</w:t>
+      </w:r>
+    </w:p>
+    <w:p>
+      <w:pPr>
+        <w:pStyle w:val="Ttulo2"/>
+        <w:rPr>
+          <w:rFonts w:ascii="Georgia" w:hAnsi="Georgia"/>
+          <w:i/>
+          <w:sz w:val="22"/>
+          <w:szCs w:val="22"/>
+          <w:lang w:val="es-CO"/>
+        </w:rPr>
+      </w:pPr>
+      <w:bookmarkStart w:id="23" w:name="_Toc69243360"/>
+      <w:r>
+        <w:rPr>
+          <w:rFonts w:ascii="Georgia" w:hAnsi="Georgia"/>
+          <w:i/>
+          <w:sz w:val="22"/>
+          <w:szCs w:val="22"/>
+          <w:lang w:val="es-CO"/>
+        </w:rPr>
+        <w:t>SECCION RESULTADOS</w:t>
+      </w:r>
+      <w:bookmarkEnd w:id="23"/>
     </w:p>
     <w:p>
       <w:pPr>
@@ -4866,75 +5070,16 @@
           <w:szCs w:val="22"/>
           <w:lang w:val="es-ES"/>
         </w:rPr>
-        <w:t xml:space="preserve"> </w:t>
-      </w:r>
-    </w:p>
-    <w:p>
-      <w:pPr>
-        <w:pStyle w:val="Ttulo2"/>
-        <w:rPr>
-          <w:rFonts w:ascii="Georgia" w:hAnsi="Georgia"/>
-          <w:i/>
-          <w:sz w:val="22"/>
-          <w:szCs w:val="22"/>
-          <w:lang w:val="es-CO"/>
-        </w:rPr>
-      </w:pPr>
-      <w:bookmarkStart w:id="22" w:name="_Toc69243359"/>
-      <w:r>
-        <w:rPr>
-          <w:rFonts w:ascii="Georgia" w:hAnsi="Georgia"/>
-          <w:i/>
-          <w:sz w:val="22"/>
-          <w:szCs w:val="22"/>
-          <w:lang w:val="es-CO"/>
-        </w:rPr>
-        <w:t>SECCION ERRORES</w:t>
-      </w:r>
-      <w:bookmarkEnd w:id="22"/>
-      <w:r>
-        <w:rPr>
-          <w:rFonts w:ascii="Georgia" w:hAnsi="Georgia"/>
-          <w:i/>
-          <w:sz w:val="22"/>
-          <w:szCs w:val="22"/>
-          <w:lang w:val="es-CO"/>
-        </w:rPr>
-        <w:t xml:space="preserve"> </w:t>
-      </w:r>
-    </w:p>
-    <w:p>
-      <w:pPr>
-        <w:numPr>
-          <w:ilvl w:val="12"/>
-          <w:numId w:val="0"/>
-        </w:numPr>
-        <w:spacing w:line="480" w:lineRule="auto"/>
-        <w:ind w:firstLine="284"/>
-        <w:rPr>
-          <w:rFonts w:ascii="Georgia" w:hAnsi="Georgia"/>
-          <w:sz w:val="22"/>
-          <w:szCs w:val="22"/>
-          <w:lang w:val="es-ES"/>
-        </w:rPr>
-      </w:pPr>
-      <w:r>
-        <w:rPr>
-          <w:rFonts w:ascii="Georgia" w:hAnsi="Georgia"/>
-          <w:sz w:val="22"/>
-          <w:szCs w:val="22"/>
-          <w:lang w:val="es-ES"/>
-        </w:rPr>
-        <w:t xml:space="preserve">Se </w:t>
-      </w:r>
-      <w:r>
-        <w:rPr>
-          <w:rFonts w:ascii="Georgia" w:hAnsi="Georgia"/>
-          <w:sz w:val="22"/>
-          <w:szCs w:val="22"/>
-          <w:lang w:val="es-ES"/>
-        </w:rPr>
-        <w:t xml:space="preserve">define una sección para el control de errores de validación de campos: </w:t>
+        <w:t>En este apartado se</w:t>
+      </w:r>
+      <w:r>
+        <w:rPr>
+          <w:rFonts w:ascii="Georgia" w:hAnsi="Georgia"/>
+          <w:sz w:val="22"/>
+          <w:szCs w:val="22"/>
+          <w:lang w:val="es-ES"/>
+        </w:rPr>
+        <w:t xml:space="preserve"> muestra el resultado de la data insertada:</w:t>
       </w:r>
     </w:p>
     <w:p>
@@ -4955,15 +5100,17 @@
       <w:r>
         <w:rPr>
           <w:rFonts w:ascii="Georgia" w:hAnsi="Georgia"/>
-          <w:sz w:val="22"/>
-          <w:szCs w:val="22"/>
-          <w:lang w:val="es-ES"/>
-        </w:rPr>
+          <w:noProof/>
+          <w:sz w:val="22"/>
+          <w:szCs w:val="22"/>
+          <w:lang w:val="es-ES"/>
+        </w:rPr>
+        <w:lastRenderedPageBreak/>
         <w:drawing>
-          <wp:inline distT="0" distB="0" distL="0" distR="0" wp14:anchorId="082F37C7" wp14:editId="0BB9E5D9">
-            <wp:extent cx="5486400" cy="1821180"/>
-            <wp:effectExtent l="0" t="0" r="0" b="7620"/>
-            <wp:docPr id="6" name="Imagen 6"/>
+          <wp:inline distT="0" distB="0" distL="0" distR="0" wp14:anchorId="2882424B" wp14:editId="392C2574">
+            <wp:extent cx="5486400" cy="1631950"/>
+            <wp:effectExtent l="0" t="0" r="0" b="6350"/>
+            <wp:docPr id="7" name="Imagen 7"/>
             <wp:cNvGraphicFramePr>
               <a:graphicFrameLocks xmlns:a="http://schemas.openxmlformats.org/drawingml/2006/main" noChangeAspect="1"/>
             </wp:cNvGraphicFramePr>
@@ -4983,7 +5130,7 @@
                   <pic:spPr>
                     <a:xfrm>
                       <a:off x="0" y="0"/>
-                      <a:ext cx="5486400" cy="1821180"/>
+                      <a:ext cx="5486400" cy="1631950"/>
                     </a:xfrm>
                     <a:prstGeom prst="rect">
                       <a:avLst/>
@@ -5004,26 +5151,17 @@
           <w:rFonts w:ascii="Georgia" w:hAnsi="Georgia"/>
           <w:sz w:val="22"/>
           <w:szCs w:val="22"/>
-          <w:lang w:val="es-ES"/>
-        </w:rPr>
-      </w:pPr>
-      <w:proofErr w:type="spellStart"/>
-      <w:r>
-        <w:rPr>
-          <w:rFonts w:ascii="Georgia" w:hAnsi="Georgia"/>
-          <w:sz w:val="22"/>
-          <w:szCs w:val="22"/>
-        </w:rPr>
-        <w:t>Ilustración</w:t>
-      </w:r>
-      <w:proofErr w:type="spellEnd"/>
-      <w:r>
-        <w:rPr>
-          <w:rFonts w:ascii="Georgia" w:hAnsi="Georgia"/>
-          <w:sz w:val="22"/>
-          <w:szCs w:val="22"/>
-        </w:rPr>
-        <w:t xml:space="preserve"> </w:t>
+          <w:lang w:val="es-CO"/>
+        </w:rPr>
+      </w:pPr>
+      <w:r>
+        <w:rPr>
+          <w:rFonts w:ascii="Georgia" w:hAnsi="Georgia"/>
+          <w:sz w:val="22"/>
+          <w:szCs w:val="22"/>
+          <w:lang w:val="es-CO"/>
+        </w:rPr>
+        <w:t xml:space="preserve">Ilustración </w:t>
       </w:r>
       <w:r>
         <w:rPr>
@@ -5038,6 +5176,7 @@
           <w:rFonts w:ascii="Georgia" w:hAnsi="Georgia"/>
           <w:sz w:val="22"/>
           <w:szCs w:val="22"/>
+          <w:lang w:val="es-CO"/>
         </w:rPr>
         <w:instrText xml:space="preserve"> SEQ Ilustración \* ARABIC </w:instrText>
       </w:r>
@@ -5055,8 +5194,9 @@
           <w:noProof/>
           <w:sz w:val="22"/>
           <w:szCs w:val="22"/>
-        </w:rPr>
-        <w:t>4</w:t>
+          <w:lang w:val="es-CO"/>
+        </w:rPr>
+        <w:t>5</w:t>
       </w:r>
       <w:r>
         <w:rPr>
@@ -5071,33 +5211,10 @@
           <w:rFonts w:ascii="Georgia" w:hAnsi="Georgia"/>
           <w:sz w:val="22"/>
           <w:szCs w:val="22"/>
-        </w:rPr>
-        <w:t>Errores</w:t>
-      </w:r>
-    </w:p>
-    <w:p>
-      <w:pPr>
-        <w:pStyle w:val="Ttulo2"/>
-        <w:rPr>
-          <w:rFonts w:ascii="Georgia" w:hAnsi="Georgia"/>
-          <w:i/>
-          <w:sz w:val="22"/>
-          <w:szCs w:val="22"/>
           <w:lang w:val="es-CO"/>
         </w:rPr>
-      </w:pPr>
-      <w:bookmarkStart w:id="23" w:name="_Toc69243360"/>
-      <w:r>
-        <w:rPr>
-          <w:rFonts w:ascii="Georgia" w:hAnsi="Georgia"/>
-          <w:i/>
-          <w:sz w:val="22"/>
-          <w:szCs w:val="22"/>
-          <w:lang w:val="es-CO"/>
-        </w:rPr>
-        <w:t>SECCION RESULTADOS</w:t>
-      </w:r>
-      <w:bookmarkEnd w:id="23"/>
+        <w:t>Resultados</w:t>
+      </w:r>
     </w:p>
     <w:p>
       <w:pPr>
@@ -5121,21 +5238,11 @@
           <w:szCs w:val="22"/>
           <w:lang w:val="es-ES"/>
         </w:rPr>
-        <w:t>En este apartado se</w:t>
-      </w:r>
-      <w:r>
-        <w:rPr>
-          <w:rFonts w:ascii="Georgia" w:hAnsi="Georgia"/>
-          <w:sz w:val="22"/>
-          <w:szCs w:val="22"/>
-          <w:lang w:val="es-ES"/>
-        </w:rPr>
-        <w:t xml:space="preserve"> muestra el resultado de la data insertada:</w:t>
-      </w:r>
-    </w:p>
-    <w:p>
-      <w:pPr>
-        <w:keepNext/>
+        <w:t xml:space="preserve"> </w:t>
+      </w:r>
+    </w:p>
+    <w:p>
+      <w:pPr>
         <w:numPr>
           <w:ilvl w:val="12"/>
           <w:numId w:val="0"/>
@@ -5146,21 +5253,21 @@
           <w:rFonts w:ascii="Georgia" w:hAnsi="Georgia"/>
           <w:sz w:val="22"/>
           <w:szCs w:val="22"/>
-        </w:rPr>
-      </w:pPr>
-      <w:r>
-        <w:rPr>
-          <w:rFonts w:ascii="Georgia" w:hAnsi="Georgia"/>
-          <w:sz w:val="22"/>
-          <w:szCs w:val="22"/>
-          <w:lang w:val="es-ES"/>
-        </w:rPr>
-        <w:lastRenderedPageBreak/>
+          <w:lang w:val="es-ES"/>
+        </w:rPr>
+      </w:pPr>
+      <w:r>
+        <w:rPr>
+          <w:rFonts w:ascii="Georgia" w:hAnsi="Georgia"/>
+          <w:sz w:val="22"/>
+          <w:szCs w:val="22"/>
+          <w:lang w:val="es-ES"/>
+        </w:rPr>
         <w:drawing>
-          <wp:inline distT="0" distB="0" distL="0" distR="0" wp14:anchorId="2882424B" wp14:editId="392C2574">
-            <wp:extent cx="5486400" cy="1631950"/>
-            <wp:effectExtent l="0" t="0" r="0" b="6350"/>
-            <wp:docPr id="7" name="Imagen 7"/>
+          <wp:inline distT="0" distB="0" distL="0" distR="0" wp14:anchorId="7510CCD9" wp14:editId="2FE194D6">
+            <wp:extent cx="5486400" cy="2314575"/>
+            <wp:effectExtent l="0" t="0" r="0" b="9525"/>
+            <wp:docPr id="8" name="Imagen 8"/>
             <wp:cNvGraphicFramePr>
               <a:graphicFrameLocks xmlns:a="http://schemas.openxmlformats.org/drawingml/2006/main" noChangeAspect="1"/>
             </wp:cNvGraphicFramePr>
@@ -5180,7 +5287,7 @@
                   <pic:spPr>
                     <a:xfrm>
                       <a:off x="0" y="0"/>
-                      <a:ext cx="5486400" cy="1631950"/>
+                      <a:ext cx="5486400" cy="2314575"/>
                     </a:xfrm>
                     <a:prstGeom prst="rect">
                       <a:avLst/>
@@ -5191,109 +5298,6 @@
             </a:graphic>
           </wp:inline>
         </w:drawing>
-      </w:r>
-    </w:p>
-    <w:p>
-      <w:pPr>
-        <w:pStyle w:val="Descripcin"/>
-        <w:jc w:val="left"/>
-        <w:rPr>
-          <w:rFonts w:ascii="Georgia" w:hAnsi="Georgia"/>
-          <w:sz w:val="22"/>
-          <w:szCs w:val="22"/>
-        </w:rPr>
-      </w:pPr>
-      <w:proofErr w:type="spellStart"/>
-      <w:r>
-        <w:rPr>
-          <w:rFonts w:ascii="Georgia" w:hAnsi="Georgia"/>
-          <w:sz w:val="22"/>
-          <w:szCs w:val="22"/>
-        </w:rPr>
-        <w:t>Ilustración</w:t>
-      </w:r>
-      <w:proofErr w:type="spellEnd"/>
-      <w:r>
-        <w:rPr>
-          <w:rFonts w:ascii="Georgia" w:hAnsi="Georgia"/>
-          <w:sz w:val="22"/>
-          <w:szCs w:val="22"/>
-        </w:rPr>
-        <w:t xml:space="preserve"> </w:t>
-      </w:r>
-      <w:r>
-        <w:rPr>
-          <w:rFonts w:ascii="Georgia" w:hAnsi="Georgia"/>
-          <w:sz w:val="22"/>
-          <w:szCs w:val="22"/>
-        </w:rPr>
-        <w:fldChar w:fldCharType="begin"/>
-      </w:r>
-      <w:r>
-        <w:rPr>
-          <w:rFonts w:ascii="Georgia" w:hAnsi="Georgia"/>
-          <w:sz w:val="22"/>
-          <w:szCs w:val="22"/>
-        </w:rPr>
-        <w:instrText xml:space="preserve"> SEQ Ilustración \* ARABIC </w:instrText>
-      </w:r>
-      <w:r>
-        <w:rPr>
-          <w:rFonts w:ascii="Georgia" w:hAnsi="Georgia"/>
-          <w:sz w:val="22"/>
-          <w:szCs w:val="22"/>
-        </w:rPr>
-        <w:fldChar w:fldCharType="separate"/>
-      </w:r>
-      <w:r>
-        <w:rPr>
-          <w:rFonts w:ascii="Georgia" w:hAnsi="Georgia"/>
-          <w:noProof/>
-          <w:sz w:val="22"/>
-          <w:szCs w:val="22"/>
-        </w:rPr>
-        <w:t>5</w:t>
-      </w:r>
-      <w:r>
-        <w:rPr>
-          <w:rFonts w:ascii="Georgia" w:hAnsi="Georgia"/>
-          <w:sz w:val="22"/>
-          <w:szCs w:val="22"/>
-        </w:rPr>
-        <w:fldChar w:fldCharType="end"/>
-      </w:r>
-      <w:r>
-        <w:rPr>
-          <w:rFonts w:ascii="Georgia" w:hAnsi="Georgia"/>
-          <w:sz w:val="22"/>
-          <w:szCs w:val="22"/>
-        </w:rPr>
-        <w:t>Resultados</w:t>
-      </w:r>
-    </w:p>
-    <w:p>
-      <w:pPr>
-        <w:numPr>
-          <w:ilvl w:val="12"/>
-          <w:numId w:val="0"/>
-        </w:numPr>
-        <w:spacing w:line="480" w:lineRule="auto"/>
-        <w:ind w:firstLine="284"/>
-        <w:rPr>
-          <w:rFonts w:ascii="Georgia" w:hAnsi="Georgia"/>
-          <w:sz w:val="22"/>
-          <w:szCs w:val="22"/>
-          <w:lang w:val="es-ES"/>
-        </w:rPr>
-      </w:pPr>
-      <w:r>
-        <w:rPr>
-          <w:rFonts w:ascii="Georgia" w:hAnsi="Georgia"/>
-          <w:sz w:val="22"/>
-          <w:szCs w:val="22"/>
-          <w:lang w:val="es-ES"/>
-        </w:rPr>
-        <w:t xml:space="preserve"> </w:t>
       </w:r>
     </w:p>
     <w:p>

</xml_diff>